<commit_message>
add a few more slides
</commit_message>
<xml_diff>
--- a/Section_3_Mgmt_Informed/Week8_Presentation/Transcript.docx
+++ b/Section_3_Mgmt_Informed/Week8_Presentation/Transcript.docx
@@ -631,12 +631,144 @@
       </w:r>
     </w:p>
     <w:p>
-      <w:bookmarkStart w:id="0" w:name="_GoBack"/>
-      <w:r>
-        <w:t xml:space="preserve">Things </w:t>
-      </w:r>
-    </w:p>
-    <w:bookmarkEnd w:id="0"/>
+      <w:r>
+        <w:t xml:space="preserve">According to the data analysis results a skew exists, which is disproportionately impacting Black people more than White people.  However, the research team asks if this is the entire story?  Instead of treating America as a single homogeneous group, the victim results were mapped to individual states.  One observation from this perspective is that death rates for people of color generally aligns with the diversity ratios of that state.  For example, in Texas 39% of fatalities are </w:t>
+      </w:r>
+      <w:proofErr w:type="spellStart"/>
+      <w:r>
+        <w:t>Hispancic</w:t>
+      </w:r>
+      <w:proofErr w:type="spellEnd"/>
+      <w:r>
+        <w:t xml:space="preserve"> compared to representing 34% of the residents.  </w:t>
+      </w:r>
+      <w:proofErr w:type="gramStart"/>
+      <w:r>
+        <w:t>Generally speaking, the</w:t>
+      </w:r>
+      <w:proofErr w:type="gramEnd"/>
+      <w:r>
+        <w:t xml:space="preserve"> ratios are </w:t>
+      </w:r>
+      <w:r>
+        <w:lastRenderedPageBreak/>
+        <w:t>maintained across all states, suggesting that these are even-handed not racial profiling.</w:t>
+      </w:r>
+      <w:r>
+        <w:t xml:space="preserve">  These values become skewed on a national level, due to the inclusion of areas that lack minorities among the residents, such as Montana and Utah.  </w:t>
+      </w:r>
+    </w:p>
+    <w:p>
+      <w:r>
+        <w:t xml:space="preserve">Going back to the </w:t>
+      </w:r>
+      <w:proofErr w:type="spellStart"/>
+      <w:r>
+        <w:t>reseach</w:t>
+      </w:r>
+      <w:proofErr w:type="spellEnd"/>
+      <w:r>
+        <w:t xml:space="preserve"> questions; </w:t>
+      </w:r>
+      <w:r>
+        <w:rPr>
+          <w:b/>
+          <w:bCs/>
+        </w:rPr>
+        <w:t>R1 does</w:t>
+      </w:r>
+      <w:r>
+        <w:t xml:space="preserve"> </w:t>
+      </w:r>
+      <w:r>
+        <w:rPr>
+          <w:i/>
+          <w:iCs/>
+        </w:rPr>
+        <w:t>race</w:t>
+      </w:r>
+      <w:r>
+        <w:t xml:space="preserve"> or </w:t>
+      </w:r>
+      <w:r>
+        <w:rPr>
+          <w:i/>
+          <w:iCs/>
+        </w:rPr>
+        <w:t>sanity</w:t>
+      </w:r>
+      <w:r>
+        <w:t xml:space="preserve"> explain the data set?  No, using DeCarlo’s proposal; the statistical effect of these feature values is </w:t>
+      </w:r>
+      <w:proofErr w:type="gramStart"/>
+      <w:r>
+        <w:t>fairly small</w:t>
+      </w:r>
+      <w:proofErr w:type="gramEnd"/>
+      <w:r>
+        <w:t xml:space="preserve"> across the population assessments.  Within the full paper are details on these groupings by age, race, sanity, weapon type, and location.  </w:t>
+      </w:r>
+      <w:r>
+        <w:rPr>
+          <w:b/>
+          <w:bCs/>
+        </w:rPr>
+        <w:t xml:space="preserve">R2 </w:t>
+      </w:r>
+      <w:r>
+        <w:rPr>
+          <w:b/>
+          <w:bCs/>
+        </w:rPr>
+        <w:t>are</w:t>
+      </w:r>
+      <w:r>
+        <w:t xml:space="preserve"> these even-handed or racially profiled</w:t>
+      </w:r>
+      <w:proofErr w:type="gramStart"/>
+      <w:r>
+        <w:t xml:space="preserve">? </w:t>
+      </w:r>
+      <w:proofErr w:type="gramEnd"/>
+      <w:r>
+        <w:t xml:space="preserve">Once the results are </w:t>
+      </w:r>
+      <w:r>
+        <w:t xml:space="preserve">demographically adjusting </w:t>
+      </w:r>
+      <w:r>
+        <w:t xml:space="preserve">to </w:t>
+      </w:r>
+      <w:r>
+        <w:t xml:space="preserve">population </w:t>
+      </w:r>
+      <w:r>
+        <w:t xml:space="preserve">of an individual state, then the rates are </w:t>
+      </w:r>
+      <w:r>
+        <w:t>consistent</w:t>
+      </w:r>
+      <w:r>
+        <w:t xml:space="preserve">.  The national skew originates from the inclusion of rural areas that are void of either victims or minorities.  </w:t>
+      </w:r>
+      <w:r>
+        <w:rPr>
+          <w:b/>
+          <w:bCs/>
+        </w:rPr>
+        <w:t xml:space="preserve">R3 </w:t>
+      </w:r>
+      <w:r>
+        <w:rPr>
+          <w:b/>
+          <w:bCs/>
+        </w:rPr>
+        <w:t>should</w:t>
+      </w:r>
+      <w:r>
+        <w:t xml:space="preserve"> an effective strategy focus on a different aspect of the problem?  Absolutely; there is another piece to this puzzle that needs to be front-and-center.</w:t>
+      </w:r>
+    </w:p>
     <w:p>
       <w:pPr>
         <w:pStyle w:val="Heading2"/>
@@ -644,6 +776,27 @@
       <w:r>
         <w:t>Research Limitations</w:t>
       </w:r>
+    </w:p>
+    <w:p>
+      <w:r>
+        <w:t>T</w:t>
+      </w:r>
+      <w:r>
+        <w:t>here are several challenges and limitations with studying police brutality.  First, national officials do not require official reporting of statistics.  Without a federally managed database researchers must rely on open-source datasets.  Information for this study comes from the Washington Post, and they rely on third-party media coverage.</w:t>
+      </w:r>
+      <w:r>
+        <w:t xml:space="preserve">  This game of telephone could be missing data points or erroneously reporting features.  Since data is relatively sparse, some pivots and comparisons lack large sample sizes.  Given the low statistical effect between different partitions of that grouping, </w:t>
+      </w:r>
+      <w:proofErr w:type="spellStart"/>
+      <w:r>
+        <w:t>its</w:t>
+      </w:r>
+      <w:proofErr w:type="spellEnd"/>
+      <w:r>
+        <w:t xml:space="preserve"> possible that underlying trends are missing from the analysis.</w:t>
+      </w:r>
+      <w:bookmarkStart w:id="0" w:name="_GoBack"/>
+      <w:bookmarkEnd w:id="0"/>
     </w:p>
     <w:p>
       <w:pPr>
@@ -2795,7 +2948,7 @@
 </file>
 
 <file path=customXml/itemProps1.xml><?xml version="1.0" encoding="utf-8"?>
-<ds:datastoreItem xmlns:ds="http://schemas.openxmlformats.org/officeDocument/2006/customXml" ds:itemID="{388F1034-72BD-4AC6-9B3D-E1AFEB2775D9}">
+<ds:datastoreItem xmlns:ds="http://schemas.openxmlformats.org/officeDocument/2006/customXml" ds:itemID="{698AABED-00C5-41BB-91A0-08FCCEB10B3A}">
   <ds:schemaRefs>
     <ds:schemaRef ds:uri="http://schemas.openxmlformats.org/officeDocument/2006/bibliography"/>
   </ds:schemaRefs>

</xml_diff>

<commit_message>
wrap up section 2 of 4
</commit_message>
<xml_diff>
--- a/Section_3_Mgmt_Informed/Week8_Presentation/Transcript.docx
+++ b/Section_3_Mgmt_Informed/Week8_Presentation/Transcript.docx
@@ -795,14 +795,36 @@
       <w:r>
         <w:t xml:space="preserve"> possible that underlying trends are missing from the analysis.</w:t>
       </w:r>
-      <w:bookmarkStart w:id="0" w:name="_GoBack"/>
-      <w:bookmarkEnd w:id="0"/>
+    </w:p>
+    <w:p>
+      <w:r>
+        <w:t xml:space="preserve">Other potential issues could have </w:t>
+      </w:r>
+      <w:proofErr w:type="spellStart"/>
+      <w:r>
+        <w:t>arised</w:t>
+      </w:r>
+      <w:proofErr w:type="spellEnd"/>
+      <w:r>
+        <w:t xml:space="preserve"> from incorrectly chosen statistical tests, or inconsistent control processes during the exploration phase.  While the researchers follow due diligence and best effort, this study has finite time and resources. </w:t>
+      </w:r>
+    </w:p>
+    <w:p>
+      <w:pPr>
+        <w:rPr>
+          <w:b/>
+        </w:rPr>
+      </w:pPr>
+      <w:r>
+        <w:br w:type="page"/>
+      </w:r>
     </w:p>
     <w:p>
       <w:pPr>
         <w:pStyle w:val="Heading1"/>
       </w:pPr>
       <w:r>
+        <w:lastRenderedPageBreak/>
         <w:t>Strategy Delivery</w:t>
       </w:r>
     </w:p>
@@ -835,8 +857,12 @@
         <w:pStyle w:val="Heading2"/>
       </w:pPr>
       <w:r>
-        <w:lastRenderedPageBreak/>
-        <w:t>Learnings and Future Considerations</w:t>
+        <w:t>Learnings and Future Consideration</w:t>
+      </w:r>
+      <w:bookmarkStart w:id="0" w:name="_GoBack"/>
+      <w:bookmarkEnd w:id="0"/>
+      <w:r>
+        <w:t>s</w:t>
       </w:r>
     </w:p>
     <w:p>
@@ -2948,7 +2974,7 @@
 </file>
 
 <file path=customXml/itemProps1.xml><?xml version="1.0" encoding="utf-8"?>
-<ds:datastoreItem xmlns:ds="http://schemas.openxmlformats.org/officeDocument/2006/customXml" ds:itemID="{698AABED-00C5-41BB-91A0-08FCCEB10B3A}">
+<ds:datastoreItem xmlns:ds="http://schemas.openxmlformats.org/officeDocument/2006/customXml" ds:itemID="{89C28FDC-53C0-42D9-B06C-88A672BA0032}">
   <ds:schemaRefs>
     <ds:schemaRef ds:uri="http://schemas.openxmlformats.org/officeDocument/2006/bibliography"/>
   </ds:schemaRefs>

</xml_diff>